<commit_message>
Completed milestone 2, currently working on boss code copied from regular enemies
</commit_message>
<xml_diff>
--- a/midterm_project_scope_and_plan_template.docx
+++ b/midterm_project_scope_and_plan_template.docx
@@ -647,39 +647,48 @@
         <w:jc w:val="left"/>
         <w:rPr>
           <w:rFonts w:ascii="Lucida Sans Unicode" w:hAnsi="Lucida Sans Unicode" w:cs="Lucida Sans Unicode" w:eastAsia="Lucida Sans Unicode"/>
-          <w:color w:val="auto"/>
-          <w:spacing w:val="0"/>
-          <w:position w:val="0"/>
-          <w:sz w:val="24"/>
-          <w:shd w:fill="auto" w:val="clear"/>
-        </w:rPr>
-      </w:pPr>
-      <w:r>
-        <w:rPr>
-          <w:rFonts w:ascii="Lucida Sans Unicode" w:hAnsi="Lucida Sans Unicode" w:cs="Lucida Sans Unicode" w:eastAsia="Lucida Sans Unicode"/>
-          <w:color w:val="auto"/>
-          <w:spacing w:val="0"/>
-          <w:position w:val="0"/>
-          <w:sz w:val="24"/>
-          <w:shd w:fill="auto" w:val="clear"/>
-        </w:rPr>
-        <w:t xml:space="preserve">While the core mechanic of platforming stays in the game, the real differences appear with the introduction of powerful player abilities and devestating power. While most platformers have enemies that have to be defeated in a spoecific way, the challenge in this game arrives from beating enemies in as manly a way as possible, although there is a non-manly option to beat the game (pacifism).</w:t>
-      </w:r>
-    </w:p>
-    <w:p>
-      <w:pPr>
-        <w:spacing w:before="0" w:after="160" w:line="259"/>
-        <w:ind w:right="0" w:left="0" w:firstLine="0"/>
-        <w:jc w:val="left"/>
-        <w:rPr>
-          <w:rFonts w:ascii="Lucida Sans Unicode" w:hAnsi="Lucida Sans Unicode" w:cs="Lucida Sans Unicode" w:eastAsia="Lucida Sans Unicode"/>
-          <w:color w:val="auto"/>
-          <w:spacing w:val="0"/>
-          <w:position w:val="0"/>
-          <w:sz w:val="24"/>
-          <w:shd w:fill="auto" w:val="clear"/>
-        </w:rPr>
-      </w:pPr>
+          <w:i/>
+          <w:color w:val="auto"/>
+          <w:spacing w:val="0"/>
+          <w:position w:val="0"/>
+          <w:sz w:val="24"/>
+          <w:shd w:fill="auto" w:val="clear"/>
+        </w:rPr>
+      </w:pPr>
+      <w:r>
+        <w:rPr>
+          <w:rFonts w:ascii="Lucida Sans Unicode" w:hAnsi="Lucida Sans Unicode" w:cs="Lucida Sans Unicode" w:eastAsia="Lucida Sans Unicode"/>
+          <w:color w:val="auto"/>
+          <w:spacing w:val="0"/>
+          <w:position w:val="0"/>
+          <w:sz w:val="24"/>
+          <w:shd w:fill="auto" w:val="clear"/>
+        </w:rPr>
+        <w:t xml:space="preserve">While the core mechanic of platforming stays in the game, the real differences appear with the introduction of powerful player abilities and devestating power-ups. While most platformers have enemies that have to be defeated in a specific way, the player is given a choice of multiple gameplay styles to beat the game: aggresive, passive, and timed survival (see </w:t>
+      </w:r>
+      <w:r>
+        <w:rPr>
+          <w:rFonts w:ascii="Lucida Sans Unicode" w:hAnsi="Lucida Sans Unicode" w:cs="Lucida Sans Unicode" w:eastAsia="Lucida Sans Unicode"/>
+          <w:i/>
+          <w:color w:val="auto"/>
+          <w:spacing w:val="0"/>
+          <w:position w:val="0"/>
+          <w:sz w:val="24"/>
+          <w:shd w:fill="auto" w:val="clear"/>
+        </w:rPr>
+        <w:t xml:space="preserve">threshold goals </w:t>
+      </w:r>
+      <w:r>
+        <w:rPr>
+          <w:rFonts w:ascii="Lucida Sans Unicode" w:hAnsi="Lucida Sans Unicode" w:cs="Lucida Sans Unicode" w:eastAsia="Lucida Sans Unicode"/>
+          <w:color w:val="auto"/>
+          <w:spacing w:val="0"/>
+          <w:position w:val="0"/>
+          <w:sz w:val="24"/>
+          <w:shd w:fill="auto" w:val="clear"/>
+        </w:rPr>
+        <w:t xml:space="preserve">for more on win conditions).</w:t>
+      </w:r>
     </w:p>
     <w:p>
       <w:pPr>
@@ -1270,6 +1279,126 @@
     </w:p>
     <w:p>
       <w:pPr>
+        <w:numPr>
+          <w:ilvl w:val="0"/>
+          <w:numId w:val="5"/>
+        </w:numPr>
+        <w:spacing w:before="0" w:after="160" w:line="259"/>
+        <w:ind w:right="0" w:left="720" w:hanging="360"/>
+        <w:jc w:val="left"/>
+        <w:rPr>
+          <w:rFonts w:ascii="Lucida Sans Unicode" w:hAnsi="Lucida Sans Unicode" w:cs="Lucida Sans Unicode" w:eastAsia="Lucida Sans Unicode"/>
+          <w:color w:val="auto"/>
+          <w:spacing w:val="0"/>
+          <w:position w:val="0"/>
+          <w:sz w:val="24"/>
+          <w:shd w:fill="auto" w:val="clear"/>
+        </w:rPr>
+      </w:pPr>
+      <w:r>
+        <w:rPr>
+          <w:rFonts w:ascii="Lucida Sans Unicode" w:hAnsi="Lucida Sans Unicode" w:cs="Lucida Sans Unicode" w:eastAsia="Lucida Sans Unicode"/>
+          <w:color w:val="auto"/>
+          <w:spacing w:val="0"/>
+          <w:position w:val="0"/>
+          <w:sz w:val="24"/>
+          <w:shd w:fill="auto" w:val="clear"/>
+        </w:rPr>
+        <w:t xml:space="preserve">"Manliest Man" win: achieve score minimum</w:t>
+      </w:r>
+    </w:p>
+    <w:p>
+      <w:pPr>
+        <w:numPr>
+          <w:ilvl w:val="0"/>
+          <w:numId w:val="5"/>
+        </w:numPr>
+        <w:spacing w:before="0" w:after="160" w:line="259"/>
+        <w:ind w:right="0" w:left="720" w:hanging="360"/>
+        <w:jc w:val="left"/>
+        <w:rPr>
+          <w:rFonts w:ascii="Lucida Sans Unicode" w:hAnsi="Lucida Sans Unicode" w:cs="Lucida Sans Unicode" w:eastAsia="Lucida Sans Unicode"/>
+          <w:color w:val="auto"/>
+          <w:spacing w:val="0"/>
+          <w:position w:val="0"/>
+          <w:sz w:val="24"/>
+          <w:shd w:fill="auto" w:val="clear"/>
+        </w:rPr>
+      </w:pPr>
+      <w:r>
+        <w:rPr>
+          <w:rFonts w:ascii="Lucida Sans Unicode" w:hAnsi="Lucida Sans Unicode" w:cs="Lucida Sans Unicode" w:eastAsia="Lucida Sans Unicode"/>
+          <w:color w:val="auto"/>
+          <w:spacing w:val="0"/>
+          <w:position w:val="0"/>
+          <w:sz w:val="24"/>
+          <w:shd w:fill="auto" w:val="clear"/>
+        </w:rPr>
+        <w:t xml:space="preserve">"Saved by the Bell" win: survive until timer expires</w:t>
+      </w:r>
+    </w:p>
+    <w:p>
+      <w:pPr>
+        <w:numPr>
+          <w:ilvl w:val="0"/>
+          <w:numId w:val="5"/>
+        </w:numPr>
+        <w:spacing w:before="0" w:after="160" w:line="259"/>
+        <w:ind w:right="0" w:left="720" w:hanging="360"/>
+        <w:jc w:val="left"/>
+        <w:rPr>
+          <w:rFonts w:ascii="Lucida Sans Unicode" w:hAnsi="Lucida Sans Unicode" w:cs="Lucida Sans Unicode" w:eastAsia="Lucida Sans Unicode"/>
+          <w:color w:val="auto"/>
+          <w:spacing w:val="0"/>
+          <w:position w:val="0"/>
+          <w:sz w:val="24"/>
+          <w:shd w:fill="auto" w:val="clear"/>
+        </w:rPr>
+      </w:pPr>
+      <w:r>
+        <w:rPr>
+          <w:rFonts w:ascii="Lucida Sans Unicode" w:hAnsi="Lucida Sans Unicode" w:cs="Lucida Sans Unicode" w:eastAsia="Lucida Sans Unicode"/>
+          <w:color w:val="auto"/>
+          <w:spacing w:val="0"/>
+          <w:position w:val="0"/>
+          <w:sz w:val="24"/>
+          <w:shd w:fill="auto" w:val="clear"/>
+        </w:rPr>
+        <w:t xml:space="preserve">"Pacifist" win: achieve score minimum without killing any enemies</w:t>
+      </w:r>
+    </w:p>
+    <w:p>
+      <w:pPr>
+        <w:numPr>
+          <w:ilvl w:val="0"/>
+          <w:numId w:val="5"/>
+        </w:numPr>
+        <w:spacing w:before="0" w:after="160" w:line="259"/>
+        <w:ind w:right="0" w:left="720" w:hanging="360"/>
+        <w:jc w:val="left"/>
+        <w:rPr>
+          <w:rFonts w:ascii="Lucida Sans Unicode" w:hAnsi="Lucida Sans Unicode" w:cs="Lucida Sans Unicode" w:eastAsia="Lucida Sans Unicode"/>
+          <w:color w:val="auto"/>
+          <w:spacing w:val="0"/>
+          <w:position w:val="0"/>
+          <w:sz w:val="24"/>
+          <w:shd w:fill="auto" w:val="clear"/>
+        </w:rPr>
+      </w:pPr>
+      <w:r>
+        <w:rPr>
+          <w:rFonts w:ascii="Lucida Sans Unicode" w:hAnsi="Lucida Sans Unicode" w:cs="Lucida Sans Unicode" w:eastAsia="Lucida Sans Unicode"/>
+          <w:color w:val="auto"/>
+          <w:spacing w:val="0"/>
+          <w:position w:val="0"/>
+          <w:sz w:val="24"/>
+          <w:shd w:fill="auto" w:val="clear"/>
+        </w:rPr>
+        <w:t xml:space="preserve">Secret "Treasure hunter" win: find all secret collectables</w:t>
+      </w:r>
+    </w:p>
+    <w:p>
+      <w:pPr>
         <w:spacing w:before="0" w:after="160" w:line="259"/>
         <w:ind w:right="0" w:left="0" w:firstLine="0"/>
         <w:jc w:val="left"/>
@@ -1545,7 +1674,7 @@
       <w:pPr>
         <w:numPr>
           <w:ilvl w:val="0"/>
-          <w:numId w:val="14"/>
+          <w:numId w:val="13"/>
         </w:numPr>
         <w:spacing w:before="0" w:after="160" w:line="259"/>
         <w:ind w:right="0" w:left="720" w:hanging="360"/>
@@ -1601,7 +1730,7 @@
       <w:pPr>
         <w:numPr>
           <w:ilvl w:val="0"/>
-          <w:numId w:val="16"/>
+          <w:numId w:val="15"/>
         </w:numPr>
         <w:spacing w:before="0" w:after="160" w:line="259"/>
         <w:ind w:right="0" w:left="720" w:hanging="360"/>
@@ -1683,7 +1812,7 @@
       <w:pPr>
         <w:numPr>
           <w:ilvl w:val="0"/>
-          <w:numId w:val="18"/>
+          <w:numId w:val="17"/>
         </w:numPr>
         <w:spacing w:before="0" w:after="160" w:line="259"/>
         <w:ind w:right="0" w:left="720" w:hanging="360"/>
@@ -1844,7 +1973,7 @@
       <w:pPr>
         <w:numPr>
           <w:ilvl w:val="0"/>
-          <w:numId w:val="20"/>
+          <w:numId w:val="19"/>
         </w:numPr>
         <w:spacing w:before="0" w:after="160" w:line="259"/>
         <w:ind w:right="0" w:left="720" w:hanging="360"/>
@@ -1900,7 +2029,7 @@
       <w:pPr>
         <w:numPr>
           <w:ilvl w:val="0"/>
-          <w:numId w:val="22"/>
+          <w:numId w:val="21"/>
         </w:numPr>
         <w:spacing w:before="0" w:after="160" w:line="259"/>
         <w:ind w:right="0" w:left="720" w:hanging="360"/>
@@ -2191,32 +2320,6 @@
           <w:sz w:val="24"/>
           <w:shd w:fill="auto" w:val="clear"/>
         </w:rPr>
-        <w:t xml:space="preserve">- player animations</w:t>
-      </w:r>
-    </w:p>
-    <w:p>
-      <w:pPr>
-        <w:spacing w:before="0" w:after="160" w:line="259"/>
-        <w:ind w:right="0" w:left="0" w:firstLine="0"/>
-        <w:jc w:val="left"/>
-        <w:rPr>
-          <w:rFonts w:ascii="Lucida Sans Unicode" w:hAnsi="Lucida Sans Unicode" w:cs="Lucida Sans Unicode" w:eastAsia="Lucida Sans Unicode"/>
-          <w:color w:val="auto"/>
-          <w:spacing w:val="0"/>
-          <w:position w:val="0"/>
-          <w:sz w:val="24"/>
-          <w:shd w:fill="auto" w:val="clear"/>
-        </w:rPr>
-      </w:pPr>
-      <w:r>
-        <w:rPr>
-          <w:rFonts w:ascii="Lucida Sans Unicode" w:hAnsi="Lucida Sans Unicode" w:cs="Lucida Sans Unicode" w:eastAsia="Lucida Sans Unicode"/>
-          <w:color w:val="auto"/>
-          <w:spacing w:val="0"/>
-          <w:position w:val="0"/>
-          <w:sz w:val="24"/>
-          <w:shd w:fill="auto" w:val="clear"/>
-        </w:rPr>
         <w:t xml:space="preserve">- collectables</w:t>
       </w:r>
     </w:p>
@@ -2269,7 +2372,7 @@
           <w:sz w:val="24"/>
           <w:shd w:fill="auto" w:val="clear"/>
         </w:rPr>
-        <w:t xml:space="preserve">- score system works and win condition</w:t>
+        <w:t xml:space="preserve">- score system works</w:t>
       </w:r>
     </w:p>
     <w:p>
@@ -2360,32 +2463,6 @@
           <w:sz w:val="24"/>
           <w:shd w:fill="auto" w:val="clear"/>
         </w:rPr>
-        <w:t xml:space="preserve">- all animations complete</w:t>
-      </w:r>
-    </w:p>
-    <w:p>
-      <w:pPr>
-        <w:spacing w:before="0" w:after="160" w:line="259"/>
-        <w:ind w:right="0" w:left="0" w:firstLine="0"/>
-        <w:jc w:val="left"/>
-        <w:rPr>
-          <w:rFonts w:ascii="Lucida Sans Unicode" w:hAnsi="Lucida Sans Unicode" w:cs="Lucida Sans Unicode" w:eastAsia="Lucida Sans Unicode"/>
-          <w:color w:val="auto"/>
-          <w:spacing w:val="0"/>
-          <w:position w:val="0"/>
-          <w:sz w:val="24"/>
-          <w:shd w:fill="auto" w:val="clear"/>
-        </w:rPr>
-      </w:pPr>
-      <w:r>
-        <w:rPr>
-          <w:rFonts w:ascii="Lucida Sans Unicode" w:hAnsi="Lucida Sans Unicode" w:cs="Lucida Sans Unicode" w:eastAsia="Lucida Sans Unicode"/>
-          <w:color w:val="auto"/>
-          <w:spacing w:val="0"/>
-          <w:position w:val="0"/>
-          <w:sz w:val="24"/>
-          <w:shd w:fill="auto" w:val="clear"/>
-        </w:rPr>
         <w:t xml:space="preserve">- player abilities work</w:t>
       </w:r>
     </w:p>
@@ -2438,32 +2515,6 @@
           <w:sz w:val="24"/>
           <w:shd w:fill="auto" w:val="clear"/>
         </w:rPr>
-        <w:t xml:space="preserve">- sound FX (not music)</w:t>
-      </w:r>
-    </w:p>
-    <w:p>
-      <w:pPr>
-        <w:spacing w:before="0" w:after="160" w:line="259"/>
-        <w:ind w:right="0" w:left="0" w:firstLine="0"/>
-        <w:jc w:val="left"/>
-        <w:rPr>
-          <w:rFonts w:ascii="Lucida Sans Unicode" w:hAnsi="Lucida Sans Unicode" w:cs="Lucida Sans Unicode" w:eastAsia="Lucida Sans Unicode"/>
-          <w:color w:val="auto"/>
-          <w:spacing w:val="0"/>
-          <w:position w:val="0"/>
-          <w:sz w:val="24"/>
-          <w:shd w:fill="auto" w:val="clear"/>
-        </w:rPr>
-      </w:pPr>
-      <w:r>
-        <w:rPr>
-          <w:rFonts w:ascii="Lucida Sans Unicode" w:hAnsi="Lucida Sans Unicode" w:cs="Lucida Sans Unicode" w:eastAsia="Lucida Sans Unicode"/>
-          <w:color w:val="auto"/>
-          <w:spacing w:val="0"/>
-          <w:position w:val="0"/>
-          <w:sz w:val="24"/>
-          <w:shd w:fill="auto" w:val="clear"/>
-        </w:rPr>
         <w:t xml:space="preserve">- complete enemy system</w:t>
       </w:r>
     </w:p>
@@ -2491,6 +2542,58 @@
           <w:shd w:fill="auto" w:val="clear"/>
         </w:rPr>
         <w:t xml:space="preserve">- obstacles</w:t>
+      </w:r>
+    </w:p>
+    <w:p>
+      <w:pPr>
+        <w:spacing w:before="0" w:after="160" w:line="259"/>
+        <w:ind w:right="0" w:left="0" w:firstLine="0"/>
+        <w:jc w:val="left"/>
+        <w:rPr>
+          <w:rFonts w:ascii="Lucida Sans Unicode" w:hAnsi="Lucida Sans Unicode" w:cs="Lucida Sans Unicode" w:eastAsia="Lucida Sans Unicode"/>
+          <w:color w:val="auto"/>
+          <w:spacing w:val="0"/>
+          <w:position w:val="0"/>
+          <w:sz w:val="24"/>
+          <w:shd w:fill="auto" w:val="clear"/>
+        </w:rPr>
+      </w:pPr>
+      <w:r>
+        <w:rPr>
+          <w:rFonts w:ascii="Lucida Sans Unicode" w:hAnsi="Lucida Sans Unicode" w:cs="Lucida Sans Unicode" w:eastAsia="Lucida Sans Unicode"/>
+          <w:color w:val="auto"/>
+          <w:spacing w:val="0"/>
+          <w:position w:val="0"/>
+          <w:sz w:val="24"/>
+          <w:shd w:fill="auto" w:val="clear"/>
+        </w:rPr>
+        <w:t xml:space="preserve">- win condition works</w:t>
+      </w:r>
+    </w:p>
+    <w:p>
+      <w:pPr>
+        <w:spacing w:before="0" w:after="160" w:line="259"/>
+        <w:ind w:right="0" w:left="0" w:firstLine="0"/>
+        <w:jc w:val="left"/>
+        <w:rPr>
+          <w:rFonts w:ascii="Lucida Sans Unicode" w:hAnsi="Lucida Sans Unicode" w:cs="Lucida Sans Unicode" w:eastAsia="Lucida Sans Unicode"/>
+          <w:color w:val="auto"/>
+          <w:spacing w:val="0"/>
+          <w:position w:val="0"/>
+          <w:sz w:val="24"/>
+          <w:shd w:fill="auto" w:val="clear"/>
+        </w:rPr>
+      </w:pPr>
+      <w:r>
+        <w:rPr>
+          <w:rFonts w:ascii="Lucida Sans Unicode" w:hAnsi="Lucida Sans Unicode" w:cs="Lucida Sans Unicode" w:eastAsia="Lucida Sans Unicode"/>
+          <w:color w:val="auto"/>
+          <w:spacing w:val="0"/>
+          <w:position w:val="0"/>
+          <w:sz w:val="24"/>
+          <w:shd w:fill="auto" w:val="clear"/>
+        </w:rPr>
+        <w:t xml:space="preserve">- power ups</w:t>
       </w:r>
     </w:p>
     <w:p>
@@ -2570,6 +2673,32 @@
           <w:sz w:val="24"/>
           <w:shd w:fill="auto" w:val="clear"/>
         </w:rPr>
+        <w:t xml:space="preserve">- sound FX (not music)</w:t>
+      </w:r>
+    </w:p>
+    <w:p>
+      <w:pPr>
+        <w:spacing w:before="0" w:after="160" w:line="259"/>
+        <w:ind w:right="0" w:left="0" w:firstLine="0"/>
+        <w:jc w:val="left"/>
+        <w:rPr>
+          <w:rFonts w:ascii="Lucida Sans Unicode" w:hAnsi="Lucida Sans Unicode" w:cs="Lucida Sans Unicode" w:eastAsia="Lucida Sans Unicode"/>
+          <w:color w:val="auto"/>
+          <w:spacing w:val="0"/>
+          <w:position w:val="0"/>
+          <w:sz w:val="24"/>
+          <w:shd w:fill="auto" w:val="clear"/>
+        </w:rPr>
+      </w:pPr>
+      <w:r>
+        <w:rPr>
+          <w:rFonts w:ascii="Lucida Sans Unicode" w:hAnsi="Lucida Sans Unicode" w:cs="Lucida Sans Unicode" w:eastAsia="Lucida Sans Unicode"/>
+          <w:color w:val="auto"/>
+          <w:spacing w:val="0"/>
+          <w:position w:val="0"/>
+          <w:sz w:val="24"/>
+          <w:shd w:fill="auto" w:val="clear"/>
+        </w:rPr>
         <w:t xml:space="preserve">- background music</w:t>
       </w:r>
     </w:p>
@@ -2596,6 +2725,32 @@
           <w:sz w:val="24"/>
           <w:shd w:fill="auto" w:val="clear"/>
         </w:rPr>
+        <w:t xml:space="preserve">- all animations complete</w:t>
+      </w:r>
+    </w:p>
+    <w:p>
+      <w:pPr>
+        <w:spacing w:before="0" w:after="160" w:line="259"/>
+        <w:ind w:right="0" w:left="0" w:firstLine="0"/>
+        <w:jc w:val="left"/>
+        <w:rPr>
+          <w:rFonts w:ascii="Lucida Sans Unicode" w:hAnsi="Lucida Sans Unicode" w:cs="Lucida Sans Unicode" w:eastAsia="Lucida Sans Unicode"/>
+          <w:color w:val="auto"/>
+          <w:spacing w:val="0"/>
+          <w:position w:val="0"/>
+          <w:sz w:val="24"/>
+          <w:shd w:fill="auto" w:val="clear"/>
+        </w:rPr>
+      </w:pPr>
+      <w:r>
+        <w:rPr>
+          <w:rFonts w:ascii="Lucida Sans Unicode" w:hAnsi="Lucida Sans Unicode" w:cs="Lucida Sans Unicode" w:eastAsia="Lucida Sans Unicode"/>
+          <w:color w:val="auto"/>
+          <w:spacing w:val="0"/>
+          <w:position w:val="0"/>
+          <w:sz w:val="24"/>
+          <w:shd w:fill="auto" w:val="clear"/>
+        </w:rPr>
         <w:t xml:space="preserve">- game UI</w:t>
       </w:r>
     </w:p>
@@ -2649,32 +2804,6 @@
           <w:shd w:fill="auto" w:val="clear"/>
         </w:rPr>
         <w:t xml:space="preserve">- main menu</w:t>
-      </w:r>
-    </w:p>
-    <w:p>
-      <w:pPr>
-        <w:spacing w:before="0" w:after="160" w:line="259"/>
-        <w:ind w:right="0" w:left="0" w:firstLine="0"/>
-        <w:jc w:val="left"/>
-        <w:rPr>
-          <w:rFonts w:ascii="Lucida Sans Unicode" w:hAnsi="Lucida Sans Unicode" w:cs="Lucida Sans Unicode" w:eastAsia="Lucida Sans Unicode"/>
-          <w:color w:val="auto"/>
-          <w:spacing w:val="0"/>
-          <w:position w:val="0"/>
-          <w:sz w:val="24"/>
-          <w:shd w:fill="auto" w:val="clear"/>
-        </w:rPr>
-      </w:pPr>
-      <w:r>
-        <w:rPr>
-          <w:rFonts w:ascii="Lucida Sans Unicode" w:hAnsi="Lucida Sans Unicode" w:cs="Lucida Sans Unicode" w:eastAsia="Lucida Sans Unicode"/>
-          <w:color w:val="auto"/>
-          <w:spacing w:val="0"/>
-          <w:position w:val="0"/>
-          <w:sz w:val="24"/>
-          <w:shd w:fill="auto" w:val="clear"/>
-        </w:rPr>
-        <w:t xml:space="preserve">- power ups</w:t>
       </w:r>
     </w:p>
     <w:p>
@@ -2707,7 +2836,7 @@
       <w:pPr>
         <w:numPr>
           <w:ilvl w:val="0"/>
-          <w:numId w:val="25"/>
+          <w:numId w:val="23"/>
         </w:numPr>
         <w:spacing w:before="0" w:after="160" w:line="259"/>
         <w:ind w:right="0" w:left="720" w:hanging="360"/>
@@ -2831,22 +2960,22 @@
   <w:num w:numId="11">
     <w:abstractNumId w:val="36"/>
   </w:num>
-  <w:num w:numId="14">
+  <w:num w:numId="13">
     <w:abstractNumId w:val="30"/>
   </w:num>
-  <w:num w:numId="16">
+  <w:num w:numId="15">
     <w:abstractNumId w:val="24"/>
   </w:num>
-  <w:num w:numId="18">
+  <w:num w:numId="17">
     <w:abstractNumId w:val="18"/>
   </w:num>
-  <w:num w:numId="20">
+  <w:num w:numId="19">
     <w:abstractNumId w:val="12"/>
   </w:num>
-  <w:num w:numId="22">
+  <w:num w:numId="21">
     <w:abstractNumId w:val="6"/>
   </w:num>
-  <w:num w:numId="25">
+  <w:num w:numId="23">
     <w:abstractNumId w:val="0"/>
   </w:num>
 </w:numbering>

</xml_diff>